<commit_message>
just incase i missed something
</commit_message>
<xml_diff>
--- a/nodev10/coursework/report/report.docx
+++ b/nodev10/coursework/report/report.docx
@@ -175,7 +175,7 @@
             </w:rPr>
             <w:fldChar w:fldCharType="separate"/>
           </w:r>
-          <w:hyperlink w:anchor="_Toc6495716" w:history="1">
+          <w:hyperlink w:anchor="_Toc6509293" w:history="1">
             <w:r>
               <w:rPr>
                 <w:rStyle w:val="Hyperlink"/>
@@ -218,7 +218,7 @@
                 <w:noProof/>
                 <w:webHidden/>
               </w:rPr>
-              <w:instrText xml:space="preserve"> PAGEREF _Toc6495716 \h </w:instrText>
+              <w:instrText xml:space="preserve"> PAGEREF _Toc6509293 \h </w:instrText>
             </w:r>
             <w:r>
               <w:rPr>
@@ -262,7 +262,7 @@
               <w:sz w:val="22"/>
             </w:rPr>
           </w:pPr>
-          <w:hyperlink w:anchor="_Toc6495717" w:history="1">
+          <w:hyperlink w:anchor="_Toc6509294" w:history="1">
             <w:r>
               <w:rPr>
                 <w:rStyle w:val="Hyperlink"/>
@@ -289,7 +289,7 @@
                 <w:noProof/>
                 <w:webHidden/>
               </w:rPr>
-              <w:instrText xml:space="preserve"> PAGEREF _Toc6495717 \h </w:instrText>
+              <w:instrText xml:space="preserve"> PAGEREF _Toc6509294 \h </w:instrText>
             </w:r>
             <w:r>
               <w:rPr>
@@ -333,7 +333,7 @@
               <w:sz w:val="22"/>
             </w:rPr>
           </w:pPr>
-          <w:hyperlink w:anchor="_Toc6495718" w:history="1">
+          <w:hyperlink w:anchor="_Toc6509295" w:history="1">
             <w:r>
               <w:rPr>
                 <w:rStyle w:val="Hyperlink"/>
@@ -360,7 +360,7 @@
                 <w:noProof/>
                 <w:webHidden/>
               </w:rPr>
-              <w:instrText xml:space="preserve"> PAGEREF _Toc6495718 \h </w:instrText>
+              <w:instrText xml:space="preserve"> PAGEREF _Toc6509295 \h </w:instrText>
             </w:r>
             <w:r>
               <w:rPr>
@@ -405,7 +405,7 @@
               <w:sz w:val="22"/>
             </w:rPr>
           </w:pPr>
-          <w:hyperlink w:anchor="_Toc6495719" w:history="1">
+          <w:hyperlink w:anchor="_Toc6509296" w:history="1">
             <w:r>
               <w:rPr>
                 <w:rStyle w:val="Hyperlink"/>
@@ -448,7 +448,7 @@
                 <w:noProof/>
                 <w:webHidden/>
               </w:rPr>
-              <w:instrText xml:space="preserve"> PAGEREF _Toc6495719 \h </w:instrText>
+              <w:instrText xml:space="preserve"> PAGEREF _Toc6509296 \h </w:instrText>
             </w:r>
             <w:r>
               <w:rPr>
@@ -492,7 +492,7 @@
               <w:sz w:val="22"/>
             </w:rPr>
           </w:pPr>
-          <w:hyperlink w:anchor="_Toc6495720" w:history="1">
+          <w:hyperlink w:anchor="_Toc6509297" w:history="1">
             <w:r>
               <w:rPr>
                 <w:rStyle w:val="Hyperlink"/>
@@ -519,7 +519,7 @@
                 <w:noProof/>
                 <w:webHidden/>
               </w:rPr>
-              <w:instrText xml:space="preserve"> PAGEREF _Toc6495720 \h </w:instrText>
+              <w:instrText xml:space="preserve"> PAGEREF _Toc6509297 \h </w:instrText>
             </w:r>
             <w:r>
               <w:rPr>
@@ -563,7 +563,7 @@
               <w:sz w:val="22"/>
             </w:rPr>
           </w:pPr>
-          <w:hyperlink w:anchor="_Toc6495721" w:history="1">
+          <w:hyperlink w:anchor="_Toc6509298" w:history="1">
             <w:r>
               <w:rPr>
                 <w:rStyle w:val="Hyperlink"/>
@@ -590,7 +590,7 @@
                 <w:noProof/>
                 <w:webHidden/>
               </w:rPr>
-              <w:instrText xml:space="preserve"> PAGEREF _Toc6495721 \h </w:instrText>
+              <w:instrText xml:space="preserve"> PAGEREF _Toc6509298 \h </w:instrText>
             </w:r>
             <w:r>
               <w:rPr>
@@ -634,7 +634,7 @@
               <w:sz w:val="22"/>
             </w:rPr>
           </w:pPr>
-          <w:hyperlink w:anchor="_Toc6495722" w:history="1">
+          <w:hyperlink w:anchor="_Toc6509299" w:history="1">
             <w:r>
               <w:rPr>
                 <w:rStyle w:val="Hyperlink"/>
@@ -661,7 +661,7 @@
                 <w:noProof/>
                 <w:webHidden/>
               </w:rPr>
-              <w:instrText xml:space="preserve"> PAGEREF _Toc6495722 \h </w:instrText>
+              <w:instrText xml:space="preserve"> PAGEREF _Toc6509299 \h </w:instrText>
             </w:r>
             <w:r>
               <w:rPr>
@@ -705,7 +705,7 @@
               <w:sz w:val="22"/>
             </w:rPr>
           </w:pPr>
-          <w:hyperlink w:anchor="_Toc6495723" w:history="1">
+          <w:hyperlink w:anchor="_Toc6509300" w:history="1">
             <w:r>
               <w:rPr>
                 <w:rStyle w:val="Hyperlink"/>
@@ -732,7 +732,7 @@
                 <w:noProof/>
                 <w:webHidden/>
               </w:rPr>
-              <w:instrText xml:space="preserve"> PAGEREF _Toc6495723 \h </w:instrText>
+              <w:instrText xml:space="preserve"> PAGEREF _Toc6509300 \h </w:instrText>
             </w:r>
             <w:r>
               <w:rPr>
@@ -776,7 +776,7 @@
               <w:sz w:val="22"/>
             </w:rPr>
           </w:pPr>
-          <w:hyperlink w:anchor="_Toc6495724" w:history="1">
+          <w:hyperlink w:anchor="_Toc6509301" w:history="1">
             <w:r>
               <w:rPr>
                 <w:rStyle w:val="Hyperlink"/>
@@ -803,7 +803,7 @@
                 <w:noProof/>
                 <w:webHidden/>
               </w:rPr>
-              <w:instrText xml:space="preserve"> PAGEREF _Toc6495724 \h </w:instrText>
+              <w:instrText xml:space="preserve"> PAGEREF _Toc6509301 \h </w:instrText>
             </w:r>
             <w:r>
               <w:rPr>
@@ -847,7 +847,7 @@
               <w:sz w:val="22"/>
             </w:rPr>
           </w:pPr>
-          <w:hyperlink w:anchor="_Toc6495725" w:history="1">
+          <w:hyperlink w:anchor="_Toc6509302" w:history="1">
             <w:r>
               <w:rPr>
                 <w:rStyle w:val="Hyperlink"/>
@@ -874,7 +874,7 @@
                 <w:noProof/>
                 <w:webHidden/>
               </w:rPr>
-              <w:instrText xml:space="preserve"> PAGEREF _Toc6495725 \h </w:instrText>
+              <w:instrText xml:space="preserve"> PAGEREF _Toc6509302 \h </w:instrText>
             </w:r>
             <w:r>
               <w:rPr>
@@ -918,7 +918,7 @@
               <w:sz w:val="22"/>
             </w:rPr>
           </w:pPr>
-          <w:hyperlink w:anchor="_Toc6495726" w:history="1">
+          <w:hyperlink w:anchor="_Toc6509303" w:history="1">
             <w:r>
               <w:rPr>
                 <w:rStyle w:val="Hyperlink"/>
@@ -945,7 +945,7 @@
                 <w:noProof/>
                 <w:webHidden/>
               </w:rPr>
-              <w:instrText xml:space="preserve"> PAGEREF _Toc6495726 \h </w:instrText>
+              <w:instrText xml:space="preserve"> PAGEREF _Toc6509303 \h </w:instrText>
             </w:r>
             <w:r>
               <w:rPr>
@@ -989,7 +989,7 @@
               <w:sz w:val="22"/>
             </w:rPr>
           </w:pPr>
-          <w:hyperlink w:anchor="_Toc6495727" w:history="1">
+          <w:hyperlink w:anchor="_Toc6509304" w:history="1">
             <w:r>
               <w:rPr>
                 <w:rStyle w:val="Hyperlink"/>
@@ -1016,7 +1016,7 @@
                 <w:noProof/>
                 <w:webHidden/>
               </w:rPr>
-              <w:instrText xml:space="preserve"> PAGEREF _Toc6495727 \h </w:instrText>
+              <w:instrText xml:space="preserve"> PAGEREF _Toc6509304 \h </w:instrText>
             </w:r>
             <w:r>
               <w:rPr>
@@ -1060,7 +1060,7 @@
               <w:sz w:val="22"/>
             </w:rPr>
           </w:pPr>
-          <w:hyperlink w:anchor="_Toc6495728" w:history="1">
+          <w:hyperlink w:anchor="_Toc6509305" w:history="1">
             <w:r>
               <w:rPr>
                 <w:rStyle w:val="Hyperlink"/>
@@ -1087,7 +1087,7 @@
                 <w:noProof/>
                 <w:webHidden/>
               </w:rPr>
-              <w:instrText xml:space="preserve"> PAGEREF _Toc6495728 \h </w:instrText>
+              <w:instrText xml:space="preserve"> PAGEREF _Toc6509305 \h </w:instrText>
             </w:r>
             <w:r>
               <w:rPr>
@@ -1131,7 +1131,7 @@
               <w:sz w:val="22"/>
             </w:rPr>
           </w:pPr>
-          <w:hyperlink w:anchor="_Toc6495729" w:history="1">
+          <w:hyperlink w:anchor="_Toc6509306" w:history="1">
             <w:r>
               <w:rPr>
                 <w:rStyle w:val="Hyperlink"/>
@@ -1158,7 +1158,7 @@
                 <w:noProof/>
                 <w:webHidden/>
               </w:rPr>
-              <w:instrText xml:space="preserve"> PAGEREF _Toc6495729 \h </w:instrText>
+              <w:instrText xml:space="preserve"> PAGEREF _Toc6509306 \h </w:instrText>
             </w:r>
             <w:r>
               <w:rPr>
@@ -1202,7 +1202,7 @@
               <w:sz w:val="22"/>
             </w:rPr>
           </w:pPr>
-          <w:hyperlink w:anchor="_Toc6495730" w:history="1">
+          <w:hyperlink w:anchor="_Toc6509307" w:history="1">
             <w:r>
               <w:rPr>
                 <w:rStyle w:val="Hyperlink"/>
@@ -1229,7 +1229,7 @@
                 <w:noProof/>
                 <w:webHidden/>
               </w:rPr>
-              <w:instrText xml:space="preserve"> PAGEREF _Toc6495730 \h </w:instrText>
+              <w:instrText xml:space="preserve"> PAGEREF _Toc6509307 \h </w:instrText>
             </w:r>
             <w:r>
               <w:rPr>
@@ -1273,7 +1273,7 @@
               <w:sz w:val="22"/>
             </w:rPr>
           </w:pPr>
-          <w:hyperlink w:anchor="_Toc6495731" w:history="1">
+          <w:hyperlink w:anchor="_Toc6509308" w:history="1">
             <w:r>
               <w:rPr>
                 <w:rStyle w:val="Hyperlink"/>
@@ -1300,7 +1300,7 @@
                 <w:noProof/>
                 <w:webHidden/>
               </w:rPr>
-              <w:instrText xml:space="preserve"> PAGEREF _Toc6495731 \h </w:instrText>
+              <w:instrText xml:space="preserve"> PAGEREF _Toc6509308 \h </w:instrText>
             </w:r>
             <w:r>
               <w:rPr>
@@ -1344,7 +1344,7 @@
               <w:sz w:val="22"/>
             </w:rPr>
           </w:pPr>
-          <w:hyperlink w:anchor="_Toc6495732" w:history="1">
+          <w:hyperlink w:anchor="_Toc6509309" w:history="1">
             <w:r>
               <w:rPr>
                 <w:rStyle w:val="Hyperlink"/>
@@ -1371,7 +1371,7 @@
                 <w:noProof/>
                 <w:webHidden/>
               </w:rPr>
-              <w:instrText xml:space="preserve"> PAGEREF _Toc6495732 \h </w:instrText>
+              <w:instrText xml:space="preserve"> PAGEREF _Toc6509309 \h </w:instrText>
             </w:r>
             <w:r>
               <w:rPr>
@@ -1415,7 +1415,7 @@
               <w:sz w:val="22"/>
             </w:rPr>
           </w:pPr>
-          <w:hyperlink w:anchor="_Toc6495733" w:history="1">
+          <w:hyperlink w:anchor="_Toc6509310" w:history="1">
             <w:r>
               <w:rPr>
                 <w:rStyle w:val="Hyperlink"/>
@@ -1442,7 +1442,7 @@
                 <w:noProof/>
                 <w:webHidden/>
               </w:rPr>
-              <w:instrText xml:space="preserve"> PAGEREF _Toc6495733 \h </w:instrText>
+              <w:instrText xml:space="preserve"> PAGEREF _Toc6509310 \h </w:instrText>
             </w:r>
             <w:r>
               <w:rPr>
@@ -1486,7 +1486,7 @@
               <w:sz w:val="22"/>
             </w:rPr>
           </w:pPr>
-          <w:hyperlink w:anchor="_Toc6495734" w:history="1">
+          <w:hyperlink w:anchor="_Toc6509311" w:history="1">
             <w:r>
               <w:rPr>
                 <w:rStyle w:val="Hyperlink"/>
@@ -1513,7 +1513,7 @@
                 <w:noProof/>
                 <w:webHidden/>
               </w:rPr>
-              <w:instrText xml:space="preserve"> PAGEREF _Toc6495734 \h </w:instrText>
+              <w:instrText xml:space="preserve"> PAGEREF _Toc6509311 \h </w:instrText>
             </w:r>
             <w:r>
               <w:rPr>
@@ -1558,7 +1558,7 @@
               <w:sz w:val="22"/>
             </w:rPr>
           </w:pPr>
-          <w:hyperlink w:anchor="_Toc6495735" w:history="1">
+          <w:hyperlink w:anchor="_Toc6509312" w:history="1">
             <w:r>
               <w:rPr>
                 <w:rStyle w:val="Hyperlink"/>
@@ -1601,7 +1601,7 @@
                 <w:noProof/>
                 <w:webHidden/>
               </w:rPr>
-              <w:instrText xml:space="preserve"> PAGEREF _Toc6495735 \h </w:instrText>
+              <w:instrText xml:space="preserve"> PAGEREF _Toc6509312 \h </w:instrText>
             </w:r>
             <w:r>
               <w:rPr>
@@ -1645,7 +1645,7 @@
               <w:sz w:val="22"/>
             </w:rPr>
           </w:pPr>
-          <w:hyperlink w:anchor="_Toc6495736" w:history="1">
+          <w:hyperlink w:anchor="_Toc6509313" w:history="1">
             <w:r>
               <w:rPr>
                 <w:rStyle w:val="Hyperlink"/>
@@ -1672,7 +1672,7 @@
                 <w:noProof/>
                 <w:webHidden/>
               </w:rPr>
-              <w:instrText xml:space="preserve"> PAGEREF _Toc6495736 \h </w:instrText>
+              <w:instrText xml:space="preserve"> PAGEREF _Toc6509313 \h </w:instrText>
             </w:r>
             <w:r>
               <w:rPr>
@@ -1716,7 +1716,7 @@
               <w:sz w:val="22"/>
             </w:rPr>
           </w:pPr>
-          <w:hyperlink w:anchor="_Toc6495737" w:history="1">
+          <w:hyperlink w:anchor="_Toc6509314" w:history="1">
             <w:r>
               <w:rPr>
                 <w:rStyle w:val="Hyperlink"/>
@@ -1743,7 +1743,7 @@
                 <w:noProof/>
                 <w:webHidden/>
               </w:rPr>
-              <w:instrText xml:space="preserve"> PAGEREF _Toc6495737 \h </w:instrText>
+              <w:instrText xml:space="preserve"> PAGEREF _Toc6509314 \h </w:instrText>
             </w:r>
             <w:r>
               <w:rPr>
@@ -1787,7 +1787,7 @@
               <w:sz w:val="22"/>
             </w:rPr>
           </w:pPr>
-          <w:hyperlink w:anchor="_Toc6495738" w:history="1">
+          <w:hyperlink w:anchor="_Toc6509315" w:history="1">
             <w:r>
               <w:rPr>
                 <w:rStyle w:val="Hyperlink"/>
@@ -1802,6 +1802,8 @@
               </w:rPr>
               <w:tab/>
             </w:r>
+            <w:bookmarkStart w:id="0" w:name="_GoBack"/>
+            <w:bookmarkEnd w:id="0"/>
             <w:r>
               <w:rPr>
                 <w:noProof/>
@@ -1814,7 +1816,7 @@
                 <w:noProof/>
                 <w:webHidden/>
               </w:rPr>
-              <w:instrText xml:space="preserve"> PAGEREF _Toc6495738 \h </w:instrText>
+              <w:instrText xml:space="preserve"> PAGEREF _Toc6509315 \h </w:instrText>
             </w:r>
             <w:r>
               <w:rPr>
@@ -1858,7 +1860,7 @@
               <w:sz w:val="22"/>
             </w:rPr>
           </w:pPr>
-          <w:hyperlink w:anchor="_Toc6495739" w:history="1">
+          <w:hyperlink w:anchor="_Toc6509316" w:history="1">
             <w:r>
               <w:rPr>
                 <w:rStyle w:val="Hyperlink"/>
@@ -1885,7 +1887,7 @@
                 <w:noProof/>
                 <w:webHidden/>
               </w:rPr>
-              <w:instrText xml:space="preserve"> PAGEREF _Toc6495739 \h </w:instrText>
+              <w:instrText xml:space="preserve"> PAGEREF _Toc6509316 \h </w:instrText>
             </w:r>
             <w:r>
               <w:rPr>
@@ -1929,7 +1931,7 @@
               <w:sz w:val="22"/>
             </w:rPr>
           </w:pPr>
-          <w:hyperlink w:anchor="_Toc6495740" w:history="1">
+          <w:hyperlink w:anchor="_Toc6509317" w:history="1">
             <w:r>
               <w:rPr>
                 <w:rStyle w:val="Hyperlink"/>
@@ -1956,7 +1958,7 @@
                 <w:noProof/>
                 <w:webHidden/>
               </w:rPr>
-              <w:instrText xml:space="preserve"> PAGEREF _Toc6495740 \h </w:instrText>
+              <w:instrText xml:space="preserve"> PAGEREF _Toc6509317 \h </w:instrText>
             </w:r>
             <w:r>
               <w:rPr>
@@ -1977,6 +1979,290 @@
                 <w:webHidden/>
               </w:rPr>
               <w:t>4</w:t>
+            </w:r>
+            <w:r>
+              <w:rPr>
+                <w:noProof/>
+                <w:webHidden/>
+              </w:rPr>
+              <w:fldChar w:fldCharType="end"/>
+            </w:r>
+          </w:hyperlink>
+        </w:p>
+        <w:p>
+          <w:pPr>
+            <w:pStyle w:val="TOC2"/>
+            <w:tabs>
+              <w:tab w:val="right" w:leader="dot" w:pos="5936"/>
+            </w:tabs>
+            <w:rPr>
+              <w:rFonts w:asciiTheme="minorHAnsi" w:eastAsiaTheme="minorEastAsia" w:hAnsiTheme="minorHAnsi" w:cstheme="minorBidi"/>
+              <w:noProof/>
+              <w:color w:val="auto"/>
+              <w:sz w:val="22"/>
+            </w:rPr>
+          </w:pPr>
+          <w:hyperlink w:anchor="_Toc6509318" w:history="1">
+            <w:r>
+              <w:rPr>
+                <w:rStyle w:val="Hyperlink"/>
+                <w:noProof/>
+              </w:rPr>
+              <w:t>4.2 Possible Improvements</w:t>
+            </w:r>
+            <w:r>
+              <w:rPr>
+                <w:noProof/>
+                <w:webHidden/>
+              </w:rPr>
+              <w:tab/>
+            </w:r>
+            <w:r>
+              <w:rPr>
+                <w:noProof/>
+                <w:webHidden/>
+              </w:rPr>
+              <w:fldChar w:fldCharType="begin"/>
+            </w:r>
+            <w:r>
+              <w:rPr>
+                <w:noProof/>
+                <w:webHidden/>
+              </w:rPr>
+              <w:instrText xml:space="preserve"> PAGEREF _Toc6509318 \h </w:instrText>
+            </w:r>
+            <w:r>
+              <w:rPr>
+                <w:noProof/>
+                <w:webHidden/>
+              </w:rPr>
+            </w:r>
+            <w:r>
+              <w:rPr>
+                <w:noProof/>
+                <w:webHidden/>
+              </w:rPr>
+              <w:fldChar w:fldCharType="separate"/>
+            </w:r>
+            <w:r>
+              <w:rPr>
+                <w:noProof/>
+                <w:webHidden/>
+              </w:rPr>
+              <w:t>5</w:t>
+            </w:r>
+            <w:r>
+              <w:rPr>
+                <w:noProof/>
+                <w:webHidden/>
+              </w:rPr>
+              <w:fldChar w:fldCharType="end"/>
+            </w:r>
+          </w:hyperlink>
+        </w:p>
+        <w:p>
+          <w:pPr>
+            <w:pStyle w:val="TOC3"/>
+            <w:tabs>
+              <w:tab w:val="right" w:leader="dot" w:pos="5936"/>
+            </w:tabs>
+            <w:rPr>
+              <w:rFonts w:asciiTheme="minorHAnsi" w:eastAsiaTheme="minorEastAsia" w:hAnsiTheme="minorHAnsi" w:cstheme="minorBidi"/>
+              <w:noProof/>
+              <w:color w:val="auto"/>
+              <w:sz w:val="22"/>
+            </w:rPr>
+          </w:pPr>
+          <w:hyperlink w:anchor="_Toc6509319" w:history="1">
+            <w:r>
+              <w:rPr>
+                <w:rStyle w:val="Hyperlink"/>
+                <w:noProof/>
+              </w:rPr>
+              <w:t>4.2.1 Design Improvements</w:t>
+            </w:r>
+            <w:r>
+              <w:rPr>
+                <w:noProof/>
+                <w:webHidden/>
+              </w:rPr>
+              <w:tab/>
+            </w:r>
+            <w:r>
+              <w:rPr>
+                <w:noProof/>
+                <w:webHidden/>
+              </w:rPr>
+              <w:fldChar w:fldCharType="begin"/>
+            </w:r>
+            <w:r>
+              <w:rPr>
+                <w:noProof/>
+                <w:webHidden/>
+              </w:rPr>
+              <w:instrText xml:space="preserve"> PAGEREF _Toc6509319 \h </w:instrText>
+            </w:r>
+            <w:r>
+              <w:rPr>
+                <w:noProof/>
+                <w:webHidden/>
+              </w:rPr>
+            </w:r>
+            <w:r>
+              <w:rPr>
+                <w:noProof/>
+                <w:webHidden/>
+              </w:rPr>
+              <w:fldChar w:fldCharType="separate"/>
+            </w:r>
+            <w:r>
+              <w:rPr>
+                <w:noProof/>
+                <w:webHidden/>
+              </w:rPr>
+              <w:t>5</w:t>
+            </w:r>
+            <w:r>
+              <w:rPr>
+                <w:noProof/>
+                <w:webHidden/>
+              </w:rPr>
+              <w:fldChar w:fldCharType="end"/>
+            </w:r>
+          </w:hyperlink>
+        </w:p>
+        <w:p>
+          <w:pPr>
+            <w:pStyle w:val="TOC3"/>
+            <w:tabs>
+              <w:tab w:val="right" w:leader="dot" w:pos="5936"/>
+            </w:tabs>
+            <w:rPr>
+              <w:rFonts w:asciiTheme="minorHAnsi" w:eastAsiaTheme="minorEastAsia" w:hAnsiTheme="minorHAnsi" w:cstheme="minorBidi"/>
+              <w:noProof/>
+              <w:color w:val="auto"/>
+              <w:sz w:val="22"/>
+            </w:rPr>
+          </w:pPr>
+          <w:hyperlink w:anchor="_Toc6509320" w:history="1">
+            <w:r>
+              <w:rPr>
+                <w:rStyle w:val="Hyperlink"/>
+                <w:noProof/>
+              </w:rPr>
+              <w:t>4.2.2 Functionality Improvements</w:t>
+            </w:r>
+            <w:r>
+              <w:rPr>
+                <w:noProof/>
+                <w:webHidden/>
+              </w:rPr>
+              <w:tab/>
+            </w:r>
+            <w:r>
+              <w:rPr>
+                <w:noProof/>
+                <w:webHidden/>
+              </w:rPr>
+              <w:fldChar w:fldCharType="begin"/>
+            </w:r>
+            <w:r>
+              <w:rPr>
+                <w:noProof/>
+                <w:webHidden/>
+              </w:rPr>
+              <w:instrText xml:space="preserve"> PAGEREF _Toc6509320 \h </w:instrText>
+            </w:r>
+            <w:r>
+              <w:rPr>
+                <w:noProof/>
+                <w:webHidden/>
+              </w:rPr>
+            </w:r>
+            <w:r>
+              <w:rPr>
+                <w:noProof/>
+                <w:webHidden/>
+              </w:rPr>
+              <w:fldChar w:fldCharType="separate"/>
+            </w:r>
+            <w:r>
+              <w:rPr>
+                <w:noProof/>
+                <w:webHidden/>
+              </w:rPr>
+              <w:t>5</w:t>
+            </w:r>
+            <w:r>
+              <w:rPr>
+                <w:noProof/>
+                <w:webHidden/>
+              </w:rPr>
+              <w:fldChar w:fldCharType="end"/>
+            </w:r>
+          </w:hyperlink>
+        </w:p>
+        <w:p>
+          <w:pPr>
+            <w:pStyle w:val="TOC2"/>
+            <w:tabs>
+              <w:tab w:val="right" w:leader="dot" w:pos="5936"/>
+            </w:tabs>
+            <w:rPr>
+              <w:rFonts w:asciiTheme="minorHAnsi" w:eastAsiaTheme="minorEastAsia" w:hAnsiTheme="minorHAnsi" w:cstheme="minorBidi"/>
+              <w:noProof/>
+              <w:color w:val="auto"/>
+              <w:sz w:val="22"/>
+            </w:rPr>
+          </w:pPr>
+          <w:hyperlink w:anchor="_Toc6509321" w:history="1">
+            <w:r>
+              <w:rPr>
+                <w:rStyle w:val="Hyperlink"/>
+                <w:noProof/>
+              </w:rPr>
+              <w:t>5 Personal Evaluation</w:t>
+            </w:r>
+            <w:r>
+              <w:rPr>
+                <w:noProof/>
+                <w:webHidden/>
+              </w:rPr>
+              <w:tab/>
+            </w:r>
+            <w:r>
+              <w:rPr>
+                <w:noProof/>
+                <w:webHidden/>
+              </w:rPr>
+              <w:fldChar w:fldCharType="begin"/>
+            </w:r>
+            <w:r>
+              <w:rPr>
+                <w:noProof/>
+                <w:webHidden/>
+              </w:rPr>
+              <w:instrText xml:space="preserve"> PAGEREF _Toc6509321 \h </w:instrText>
+            </w:r>
+            <w:r>
+              <w:rPr>
+                <w:noProof/>
+                <w:webHidden/>
+              </w:rPr>
+            </w:r>
+            <w:r>
+              <w:rPr>
+                <w:noProof/>
+                <w:webHidden/>
+              </w:rPr>
+              <w:fldChar w:fldCharType="separate"/>
+            </w:r>
+            <w:r>
+              <w:rPr>
+                <w:noProof/>
+                <w:webHidden/>
+              </w:rPr>
+              <w:t>5</w:t>
             </w:r>
             <w:r>
               <w:rPr>
@@ -2026,7 +2312,7 @@
           <w:sz w:val="29"/>
         </w:rPr>
       </w:pPr>
-      <w:bookmarkStart w:id="0" w:name="_Toc2848990"/>
+      <w:bookmarkStart w:id="1" w:name="_Toc2848990"/>
       <w:r>
         <w:br w:type="page"/>
       </w:r>
@@ -2045,7 +2331,7 @@
           <w:sz w:val="28"/>
         </w:rPr>
       </w:pPr>
-      <w:bookmarkStart w:id="1" w:name="_Toc6495716"/>
+      <w:bookmarkStart w:id="2" w:name="_Toc6509293"/>
       <w:r>
         <w:rPr>
           <w:sz w:val="28"/>
@@ -2053,8 +2339,8 @@
         <w:lastRenderedPageBreak/>
         <w:t>Introduction</w:t>
       </w:r>
-      <w:bookmarkEnd w:id="0"/>
       <w:bookmarkEnd w:id="1"/>
+      <w:bookmarkEnd w:id="2"/>
     </w:p>
     <w:p>
       <w:pPr>
@@ -2136,14 +2422,14 @@
       <w:pPr>
         <w:pStyle w:val="Heading2"/>
       </w:pPr>
-      <w:bookmarkStart w:id="2" w:name="_Toc6495717"/>
+      <w:bookmarkStart w:id="3" w:name="_Toc6509294"/>
       <w:r>
         <w:t>1.2</w:t>
       </w:r>
       <w:r>
         <w:t xml:space="preserve"> Server Side</w:t>
       </w:r>
-      <w:bookmarkEnd w:id="2"/>
+      <w:bookmarkEnd w:id="3"/>
     </w:p>
     <w:p>
       <w:r>
@@ -2182,14 +2468,14 @@
       <w:pPr>
         <w:pStyle w:val="Heading2"/>
       </w:pPr>
-      <w:bookmarkStart w:id="3" w:name="_Toc6495718"/>
+      <w:bookmarkStart w:id="4" w:name="_Toc6509295"/>
       <w:r>
         <w:t xml:space="preserve">1.3 </w:t>
       </w:r>
       <w:r>
         <w:t>Database</w:t>
       </w:r>
-      <w:bookmarkEnd w:id="3"/>
+      <w:bookmarkEnd w:id="4"/>
     </w:p>
     <w:p>
       <w:r>
@@ -2242,11 +2528,11 @@
           <w:numId w:val="2"/>
         </w:numPr>
       </w:pPr>
-      <w:bookmarkStart w:id="4" w:name="_Toc6495719"/>
+      <w:bookmarkStart w:id="5" w:name="_Toc6509296"/>
       <w:r>
         <w:t>Software Design</w:t>
       </w:r>
-      <w:bookmarkEnd w:id="4"/>
+      <w:bookmarkEnd w:id="5"/>
     </w:p>
     <w:p>
       <w:r>
@@ -2271,11 +2557,11 @@
       <w:pPr>
         <w:pStyle w:val="Heading2"/>
       </w:pPr>
-      <w:bookmarkStart w:id="5" w:name="_Toc6495720"/>
+      <w:bookmarkStart w:id="6" w:name="_Toc6509297"/>
       <w:r>
         <w:t>2.1 Database Interaction</w:t>
       </w:r>
-      <w:bookmarkEnd w:id="5"/>
+      <w:bookmarkEnd w:id="6"/>
     </w:p>
     <w:p>
       <w:r>
@@ -2370,14 +2656,14 @@
       <w:pPr>
         <w:pStyle w:val="Heading3"/>
       </w:pPr>
-      <w:bookmarkStart w:id="6" w:name="_Toc6495721"/>
+      <w:bookmarkStart w:id="7" w:name="_Toc6509298"/>
       <w:r>
         <w:t>2.1.1</w:t>
       </w:r>
       <w:r>
         <w:t xml:space="preserve"> Register Account</w:t>
       </w:r>
-      <w:bookmarkEnd w:id="6"/>
+      <w:bookmarkEnd w:id="7"/>
     </w:p>
     <w:p>
       <w:pPr>
@@ -2444,7 +2730,7 @@
       <w:pPr>
         <w:pStyle w:val="Heading3"/>
       </w:pPr>
-      <w:bookmarkStart w:id="7" w:name="_Toc6495722"/>
+      <w:bookmarkStart w:id="8" w:name="_Toc6509299"/>
       <w:r>
         <w:t xml:space="preserve">2.1.2 Login </w:t>
       </w:r>
@@ -2454,7 +2740,7 @@
       <w:r>
         <w:t xml:space="preserve"> Account</w:t>
       </w:r>
-      <w:bookmarkEnd w:id="7"/>
+      <w:bookmarkEnd w:id="8"/>
     </w:p>
     <w:p>
       <w:r>
@@ -2518,11 +2804,11 @@
       <w:pPr>
         <w:pStyle w:val="Heading3"/>
       </w:pPr>
-      <w:bookmarkStart w:id="8" w:name="_Toc6495723"/>
+      <w:bookmarkStart w:id="9" w:name="_Toc6509300"/>
       <w:r>
         <w:t>2.1.3 Update Password</w:t>
       </w:r>
-      <w:bookmarkEnd w:id="8"/>
+      <w:bookmarkEnd w:id="9"/>
     </w:p>
     <w:p>
       <w:pPr>
@@ -2536,7 +2822,7 @@
       <w:pPr>
         <w:pStyle w:val="Heading3"/>
       </w:pPr>
-      <w:bookmarkStart w:id="9" w:name="_Toc6495724"/>
+      <w:bookmarkStart w:id="10" w:name="_Toc6509301"/>
       <w:r>
         <w:t>2.1.</w:t>
       </w:r>
@@ -2549,7 +2835,7 @@
       <w:r>
         <w:t>View Messages</w:t>
       </w:r>
-      <w:bookmarkEnd w:id="9"/>
+      <w:bookmarkEnd w:id="10"/>
     </w:p>
     <w:p>
       <w:r>
@@ -2640,7 +2926,7 @@
       <w:r>
         <w:t xml:space="preserve"> </w:t>
       </w:r>
-      <w:bookmarkStart w:id="10" w:name="_Toc6495725"/>
+      <w:bookmarkStart w:id="11" w:name="_Toc6509302"/>
       <w:r>
         <w:t>2.1.</w:t>
       </w:r>
@@ -2653,7 +2939,7 @@
       <w:r>
         <w:t>Remove Messages</w:t>
       </w:r>
-      <w:bookmarkEnd w:id="10"/>
+      <w:bookmarkEnd w:id="11"/>
     </w:p>
     <w:p>
       <w:r>
@@ -2676,7 +2962,7 @@
       <w:pPr>
         <w:pStyle w:val="Heading3"/>
       </w:pPr>
-      <w:bookmarkStart w:id="11" w:name="_Toc6495726"/>
+      <w:bookmarkStart w:id="12" w:name="_Toc6509303"/>
       <w:r>
         <w:t>2.1.</w:t>
       </w:r>
@@ -2686,7 +2972,7 @@
       <w:r>
         <w:t xml:space="preserve"> Send Message</w:t>
       </w:r>
-      <w:bookmarkEnd w:id="11"/>
+      <w:bookmarkEnd w:id="12"/>
     </w:p>
     <w:p>
       <w:r>
@@ -2731,7 +3017,7 @@
       <w:pPr>
         <w:pStyle w:val="Heading2"/>
       </w:pPr>
-      <w:bookmarkStart w:id="12" w:name="_Toc6495727"/>
+      <w:bookmarkStart w:id="13" w:name="_Toc6509304"/>
       <w:r>
         <w:t xml:space="preserve">2.2 </w:t>
       </w:r>
@@ -2741,20 +3027,20 @@
       <w:r>
         <w:t xml:space="preserve"> Coding</w:t>
       </w:r>
-      <w:bookmarkEnd w:id="12"/>
+      <w:bookmarkEnd w:id="13"/>
     </w:p>
     <w:p>
       <w:pPr>
         <w:pStyle w:val="Heading3"/>
       </w:pPr>
-      <w:bookmarkStart w:id="13" w:name="_Toc6495728"/>
+      <w:bookmarkStart w:id="14" w:name="_Toc6509305"/>
       <w:r>
         <w:t>2.2.1 Routing</w:t>
       </w:r>
       <w:r>
         <w:t xml:space="preserve"> Logged Out Users</w:t>
       </w:r>
-      <w:bookmarkEnd w:id="13"/>
+      <w:bookmarkEnd w:id="14"/>
     </w:p>
     <w:p>
       <w:r>
@@ -2772,11 +3058,11 @@
       <w:pPr>
         <w:pStyle w:val="Heading3"/>
       </w:pPr>
-      <w:bookmarkStart w:id="14" w:name="_Toc6495729"/>
+      <w:bookmarkStart w:id="15" w:name="_Toc6509306"/>
       <w:r>
         <w:t>2.2.2 Routing Logged Out Users</w:t>
       </w:r>
-      <w:bookmarkEnd w:id="14"/>
+      <w:bookmarkEnd w:id="15"/>
     </w:p>
     <w:p>
       <w:r>
@@ -2810,7 +3096,7 @@
       <w:pPr>
         <w:pStyle w:val="Heading3"/>
       </w:pPr>
-      <w:bookmarkStart w:id="15" w:name="_Toc6495730"/>
+      <w:bookmarkStart w:id="16" w:name="_Toc6509307"/>
       <w:r>
         <w:t>2.2.3</w:t>
       </w:r>
@@ -2828,7 +3114,7 @@
       <w:r>
         <w:t xml:space="preserve"> Cookies</w:t>
       </w:r>
-      <w:bookmarkEnd w:id="15"/>
+      <w:bookmarkEnd w:id="16"/>
     </w:p>
     <w:p>
       <w:r>
@@ -2878,7 +3164,7 @@
       <w:pPr>
         <w:pStyle w:val="Heading3"/>
       </w:pPr>
-      <w:bookmarkStart w:id="16" w:name="_Toc6495731"/>
+      <w:bookmarkStart w:id="17" w:name="_Toc6509308"/>
       <w:r>
         <w:t>2.2.4 Ciphering</w:t>
       </w:r>
@@ -2888,7 +3174,7 @@
       <w:r>
         <w:t xml:space="preserve"> the Text</w:t>
       </w:r>
-      <w:bookmarkEnd w:id="16"/>
+      <w:bookmarkEnd w:id="17"/>
     </w:p>
     <w:p>
       <w:r>
@@ -2962,7 +3248,7 @@
       <w:pPr>
         <w:pStyle w:val="Heading3"/>
       </w:pPr>
-      <w:bookmarkStart w:id="17" w:name="_Toc6495732"/>
+      <w:bookmarkStart w:id="18" w:name="_Toc6509309"/>
       <w:r>
         <w:t>2</w:t>
       </w:r>
@@ -2972,7 +3258,7 @@
       <w:r>
         <w:t>Logging in</w:t>
       </w:r>
-      <w:bookmarkEnd w:id="17"/>
+      <w:bookmarkEnd w:id="18"/>
     </w:p>
     <w:p>
       <w:r>
@@ -3013,11 +3299,11 @@
       <w:pPr>
         <w:pStyle w:val="Heading3"/>
       </w:pPr>
-      <w:bookmarkStart w:id="18" w:name="_Toc6495733"/>
+      <w:bookmarkStart w:id="19" w:name="_Toc6509310"/>
       <w:r>
         <w:t>2.2.6 Register</w:t>
       </w:r>
-      <w:bookmarkEnd w:id="18"/>
+      <w:bookmarkEnd w:id="19"/>
     </w:p>
     <w:p>
       <w:r>
@@ -3056,14 +3342,14 @@
       <w:pPr>
         <w:pStyle w:val="Heading3"/>
       </w:pPr>
-      <w:bookmarkStart w:id="19" w:name="_Toc6495734"/>
+      <w:bookmarkStart w:id="20" w:name="_Toc6509311"/>
       <w:r>
         <w:t>2.3</w:t>
       </w:r>
       <w:r>
         <w:t xml:space="preserve"> Additional Features</w:t>
       </w:r>
-      <w:bookmarkEnd w:id="19"/>
+      <w:bookmarkEnd w:id="20"/>
     </w:p>
     <w:p>
       <w:r>
@@ -3086,12 +3372,12 @@
           <w:numId w:val="2"/>
         </w:numPr>
       </w:pPr>
-      <w:bookmarkStart w:id="20" w:name="_Toc6495735"/>
+      <w:bookmarkStart w:id="21" w:name="_Toc6509312"/>
       <w:r>
         <w:lastRenderedPageBreak/>
         <w:t>Actual Implementation</w:t>
       </w:r>
-      <w:bookmarkEnd w:id="20"/>
+      <w:bookmarkEnd w:id="21"/>
     </w:p>
     <w:p>
       <w:r>
@@ -3261,27 +3547,27 @@
       <w:pPr>
         <w:pStyle w:val="Heading1"/>
       </w:pPr>
-      <w:bookmarkStart w:id="21" w:name="_Toc6495736"/>
+      <w:bookmarkStart w:id="22" w:name="_Toc6509313"/>
       <w:r>
         <w:t xml:space="preserve">4. </w:t>
       </w:r>
       <w:r>
         <w:t>Critical Evaluation</w:t>
       </w:r>
-      <w:bookmarkEnd w:id="21"/>
+      <w:bookmarkEnd w:id="22"/>
     </w:p>
     <w:p>
       <w:pPr>
         <w:pStyle w:val="Heading2"/>
       </w:pPr>
-      <w:bookmarkStart w:id="22" w:name="_Toc6495737"/>
+      <w:bookmarkStart w:id="23" w:name="_Toc6509314"/>
       <w:r>
         <w:t>4.</w:t>
       </w:r>
       <w:r>
         <w:t>1 Comparison to Requirements</w:t>
       </w:r>
-      <w:bookmarkEnd w:id="22"/>
+      <w:bookmarkEnd w:id="23"/>
     </w:p>
     <w:p>
       <w:pPr>
@@ -3307,14 +3593,14 @@
       <w:pPr>
         <w:pStyle w:val="Heading3"/>
       </w:pPr>
-      <w:bookmarkStart w:id="23" w:name="_Toc6495738"/>
+      <w:bookmarkStart w:id="24" w:name="_Toc6509315"/>
       <w:r>
         <w:t xml:space="preserve">4.1.1 </w:t>
       </w:r>
       <w:r>
         <w:t>The Client side</w:t>
       </w:r>
-      <w:bookmarkEnd w:id="23"/>
+      <w:bookmarkEnd w:id="24"/>
       <w:r>
         <w:t xml:space="preserve"> </w:t>
       </w:r>
@@ -3354,7 +3640,7 @@
       <w:pPr>
         <w:pStyle w:val="Heading3"/>
       </w:pPr>
-      <w:bookmarkStart w:id="24" w:name="_Toc6495739"/>
+      <w:bookmarkStart w:id="25" w:name="_Toc6509316"/>
       <w:r>
         <w:t xml:space="preserve">4.1.2 Server </w:t>
       </w:r>
@@ -3373,7 +3659,7 @@
       <w:r>
         <w:t>)</w:t>
       </w:r>
-      <w:bookmarkEnd w:id="24"/>
+      <w:bookmarkEnd w:id="25"/>
     </w:p>
     <w:p>
       <w:r>
@@ -3449,14 +3735,14 @@
     </w:p>
     <w:p/>
     <w:p>
-      <w:bookmarkStart w:id="25" w:name="_Toc6495740"/>
+      <w:bookmarkStart w:id="26" w:name="_Toc6509317"/>
       <w:r>
         <w:rPr>
           <w:rStyle w:val="Heading3Char"/>
         </w:rPr>
         <w:t>4.1.3 Additional Features</w:t>
       </w:r>
-      <w:bookmarkEnd w:id="25"/>
+      <w:bookmarkEnd w:id="26"/>
       <w:r>
         <w:t xml:space="preserve"> </w:t>
       </w:r>
@@ -3546,12 +3832,14 @@
       <w:pPr>
         <w:pStyle w:val="Heading2"/>
       </w:pPr>
+      <w:bookmarkStart w:id="27" w:name="_Toc6509318"/>
       <w:r>
         <w:t>4.2</w:t>
       </w:r>
       <w:r>
         <w:t xml:space="preserve"> Possible Improvements</w:t>
       </w:r>
+      <w:bookmarkEnd w:id="27"/>
     </w:p>
     <w:p>
       <w:r>
@@ -3584,12 +3872,14 @@
       <w:pPr>
         <w:pStyle w:val="Heading3"/>
       </w:pPr>
+      <w:bookmarkStart w:id="28" w:name="_Toc6509319"/>
       <w:r>
         <w:t>4.2.1</w:t>
       </w:r>
       <w:r>
         <w:t xml:space="preserve"> Design Improvements</w:t>
       </w:r>
+      <w:bookmarkEnd w:id="28"/>
     </w:p>
     <w:p>
       <w:r>
@@ -3669,6 +3959,7 @@
       <w:pPr>
         <w:pStyle w:val="Heading3"/>
       </w:pPr>
+      <w:bookmarkStart w:id="29" w:name="_Toc6509320"/>
       <w:r>
         <w:t>4.2.2</w:t>
       </w:r>
@@ -3678,6 +3969,7 @@
       <w:r>
         <w:t>Functionality Improvements</w:t>
       </w:r>
+      <w:bookmarkEnd w:id="29"/>
     </w:p>
     <w:p>
       <w:r>
@@ -3767,8 +4059,6 @@
       </w:r>
     </w:p>
     <w:p>
-      <w:bookmarkStart w:id="26" w:name="_GoBack"/>
-      <w:bookmarkEnd w:id="26"/>
       <w:r>
         <w:t xml:space="preserve">An </w:t>
       </w:r>
@@ -3784,12 +4074,14 @@
       <w:pPr>
         <w:pStyle w:val="Heading2"/>
       </w:pPr>
+      <w:bookmarkStart w:id="30" w:name="_Toc6509321"/>
       <w:r>
         <w:t>5</w:t>
       </w:r>
       <w:r>
         <w:t xml:space="preserve"> Personal Evaluation</w:t>
       </w:r>
+      <w:bookmarkEnd w:id="30"/>
     </w:p>
     <w:p>
       <w:r>
@@ -5770,7 +6062,7 @@
 </file>
 
 <file path=customXml/itemProps1.xml><?xml version="1.0" encoding="utf-8"?>
-<ds:datastoreItem xmlns:ds="http://schemas.openxmlformats.org/officeDocument/2006/customXml" ds:itemID="{7F701EBB-202D-4FFC-BA10-A5F67673C6A2}">
+<ds:datastoreItem xmlns:ds="http://schemas.openxmlformats.org/officeDocument/2006/customXml" ds:itemID="{BDC692F5-8937-4F5C-B06E-EFE687ADC82E}">
   <ds:schemaRefs>
     <ds:schemaRef ds:uri="http://schemas.openxmlformats.org/officeDocument/2006/bibliography"/>
   </ds:schemaRefs>

</xml_diff>